<commit_message>
adding solution 3 and 4
</commit_message>
<xml_diff>
--- a/Rajat_Upadhyay-assignment1solution.docx
+++ b/Rajat_Upadhyay-assignment1solution.docx
@@ -194,25 +194,8 @@
           <w:sz w:val="20"/>
           <w:szCs w:val="20"/>
         </w:rPr>
-        <w:t>CREATE TABLE EXPENSE (EID INT PRIMARY KEY, AMOUNT INT, SNO INT</w:t>
-      </w:r>
-      <w:proofErr w:type="gramStart"/>
-      <w:r>
-        <w:rPr>
-          <w:sz w:val="20"/>
-          <w:szCs w:val="20"/>
-        </w:rPr>
-        <w:t>);</w:t>
-      </w:r>
-      <w:proofErr w:type="gramEnd"/>
-    </w:p>
-    <w:p>
-      <w:pPr>
-        <w:rPr>
-          <w:sz w:val="20"/>
-          <w:szCs w:val="20"/>
-        </w:rPr>
-      </w:pPr>
+        <w:t>CREATE TABLE EXPENSE (EID INT PRIMARY KEY, AMOUNT INT, TNO INT);</w:t>
+      </w:r>
       <w:r>
         <w:rPr>
           <w:noProof/>
@@ -395,11 +378,114 @@
       </w:pPr>
       <w:r>
         <w:rPr>
+          <w:sz w:val="20"/>
+          <w:szCs w:val="20"/>
+        </w:rPr>
+        <w:t>INSERT INTO SALESMAN VALUES (2, '</w:t>
+      </w:r>
+      <w:proofErr w:type="spellStart"/>
+      <w:r>
+        <w:rPr>
+          <w:sz w:val="20"/>
+          <w:szCs w:val="20"/>
+        </w:rPr>
+        <w:t>Sumit</w:t>
+      </w:r>
+      <w:proofErr w:type="spellEnd"/>
+      <w:r>
+        <w:rPr>
+          <w:sz w:val="20"/>
+          <w:szCs w:val="20"/>
+        </w:rPr>
+        <w:t>', 2021, 'IT')</w:t>
+      </w:r>
+    </w:p>
+    <w:p>
+      <w:pPr>
+        <w:rPr>
+          <w:sz w:val="20"/>
+          <w:szCs w:val="20"/>
+        </w:rPr>
+      </w:pPr>
+      <w:r>
+        <w:rPr>
+          <w:sz w:val="20"/>
+          <w:szCs w:val="20"/>
+        </w:rPr>
+        <w:lastRenderedPageBreak/>
+        <w:t>INSERT INTO TRIP VALUES (2, 'DELHI', 'MUMBAI', '2022-05-02', '2022-05-09',2</w:t>
+      </w:r>
+      <w:proofErr w:type="gramStart"/>
+      <w:r>
+        <w:rPr>
+          <w:sz w:val="20"/>
+          <w:szCs w:val="20"/>
+        </w:rPr>
+        <w:t>);</w:t>
+      </w:r>
+      <w:proofErr w:type="gramEnd"/>
+    </w:p>
+    <w:p>
+      <w:pPr>
+        <w:rPr>
+          <w:sz w:val="20"/>
+          <w:szCs w:val="20"/>
+        </w:rPr>
+      </w:pPr>
+      <w:r>
+        <w:rPr>
+          <w:sz w:val="20"/>
+          <w:szCs w:val="20"/>
+        </w:rPr>
+        <w:t>INSERT INTO DEPT VALUES (2, 'FMCG'</w:t>
+      </w:r>
+      <w:proofErr w:type="gramStart"/>
+      <w:r>
+        <w:rPr>
+          <w:sz w:val="20"/>
+          <w:szCs w:val="20"/>
+        </w:rPr>
+        <w:t>);</w:t>
+      </w:r>
+      <w:proofErr w:type="gramEnd"/>
+    </w:p>
+    <w:p>
+      <w:pPr>
+        <w:rPr>
+          <w:sz w:val="20"/>
+          <w:szCs w:val="20"/>
+        </w:rPr>
+      </w:pPr>
+      <w:r>
+        <w:rPr>
+          <w:sz w:val="20"/>
+          <w:szCs w:val="20"/>
+        </w:rPr>
+        <w:t>INSERT INTO EXPENSE VALUES (2, 15000, 2</w:t>
+      </w:r>
+      <w:proofErr w:type="gramStart"/>
+      <w:r>
+        <w:rPr>
+          <w:sz w:val="20"/>
+          <w:szCs w:val="20"/>
+        </w:rPr>
+        <w:t>);</w:t>
+      </w:r>
+      <w:proofErr w:type="gramEnd"/>
+    </w:p>
+    <w:p>
+      <w:pPr>
+        <w:rPr>
+          <w:sz w:val="20"/>
+          <w:szCs w:val="20"/>
+        </w:rPr>
+      </w:pPr>
+      <w:r>
+        <w:rPr>
           <w:noProof/>
           <w:sz w:val="20"/>
           <w:szCs w:val="20"/>
         </w:rPr>
-        <w:lastRenderedPageBreak/>
         <w:drawing>
           <wp:inline distT="0" distB="0" distL="0" distR="0" wp14:anchorId="01197CB6" wp14:editId="51EE6994">
             <wp:extent cx="4076700" cy="2293143"/>
@@ -448,6 +534,299 @@
         <w:rPr>
           <w:sz w:val="20"/>
           <w:szCs w:val="20"/>
+        </w:rPr>
+      </w:pPr>
+      <w:r>
+        <w:rPr>
+          <w:sz w:val="20"/>
+          <w:szCs w:val="20"/>
+        </w:rPr>
+        <w:t>--</w:t>
+      </w:r>
+    </w:p>
+    <w:p>
+      <w:pPr>
+        <w:rPr>
+          <w:sz w:val="20"/>
+          <w:szCs w:val="20"/>
+        </w:rPr>
+      </w:pPr>
+      <w:r>
+        <w:rPr>
+          <w:noProof/>
+          <w:sz w:val="20"/>
+          <w:szCs w:val="20"/>
+        </w:rPr>
+        <w:drawing>
+          <wp:inline distT="0" distB="0" distL="0" distR="0" wp14:anchorId="4C9C22AA" wp14:editId="2438FF15">
+            <wp:extent cx="4577644" cy="2574925"/>
+            <wp:effectExtent l="0" t="0" r="0" b="0"/>
+            <wp:docPr id="3" name="Picture 3" descr="Text&#10;&#10;Description automatically generated"/>
+            <wp:cNvGraphicFramePr>
+              <a:graphicFrameLocks xmlns:a="http://schemas.openxmlformats.org/drawingml/2006/main" noChangeAspect="1"/>
+            </wp:cNvGraphicFramePr>
+            <a:graphic xmlns:a="http://schemas.openxmlformats.org/drawingml/2006/main">
+              <a:graphicData uri="http://schemas.openxmlformats.org/drawingml/2006/picture">
+                <pic:pic xmlns:pic="http://schemas.openxmlformats.org/drawingml/2006/picture">
+                  <pic:nvPicPr>
+                    <pic:cNvPr id="3" name="Picture 3" descr="Text&#10;&#10;Description automatically generated"/>
+                    <pic:cNvPicPr/>
+                  </pic:nvPicPr>
+                  <pic:blipFill>
+                    <a:blip r:embed="rId9" cstate="print">
+                      <a:extLst>
+                        <a:ext uri="{28A0092B-C50C-407E-A947-70E740481C1C}">
+                          <a14:useLocalDpi xmlns:a14="http://schemas.microsoft.com/office/drawing/2010/main" val="0"/>
+                        </a:ext>
+                      </a:extLst>
+                    </a:blip>
+                    <a:stretch>
+                      <a:fillRect/>
+                    </a:stretch>
+                  </pic:blipFill>
+                  <pic:spPr>
+                    <a:xfrm>
+                      <a:off x="0" y="0"/>
+                      <a:ext cx="4582161" cy="2577466"/>
+                    </a:xfrm>
+                    <a:prstGeom prst="rect">
+                      <a:avLst/>
+                    </a:prstGeom>
+                  </pic:spPr>
+                </pic:pic>
+              </a:graphicData>
+            </a:graphic>
+          </wp:inline>
+        </w:drawing>
+      </w:r>
+    </w:p>
+    <w:p>
+      <w:pPr>
+        <w:rPr>
+          <w:sz w:val="20"/>
+          <w:szCs w:val="20"/>
+        </w:rPr>
+      </w:pPr>
+    </w:p>
+    <w:p>
+      <w:pPr>
+        <w:rPr>
+          <w:b/>
+          <w:bCs/>
+          <w:sz w:val="26"/>
+          <w:szCs w:val="26"/>
+        </w:rPr>
+      </w:pPr>
+      <w:r>
+        <w:rPr>
+          <w:b/>
+          <w:bCs/>
+          <w:sz w:val="26"/>
+          <w:szCs w:val="26"/>
+        </w:rPr>
+        <w:t>SOLUTION 3</w:t>
+      </w:r>
+    </w:p>
+    <w:p>
+      <w:pPr>
+        <w:rPr>
+          <w:sz w:val="20"/>
+          <w:szCs w:val="20"/>
+        </w:rPr>
+      </w:pPr>
+      <w:r>
+        <w:rPr>
+          <w:sz w:val="20"/>
+          <w:szCs w:val="20"/>
+        </w:rPr>
+        <w:t>SELECT * FROM TRIP INNER JOIN EXPENSE ON TRIP.TNO = EXPENSE.TNO WHERE AMOUNT&gt;</w:t>
+      </w:r>
+      <w:proofErr w:type="gramStart"/>
+      <w:r>
+        <w:rPr>
+          <w:sz w:val="20"/>
+          <w:szCs w:val="20"/>
+        </w:rPr>
+        <w:t>10000;</w:t>
+      </w:r>
+      <w:proofErr w:type="gramEnd"/>
+    </w:p>
+    <w:p>
+      <w:pPr>
+        <w:rPr>
+          <w:b/>
+          <w:bCs/>
+          <w:sz w:val="26"/>
+          <w:szCs w:val="26"/>
+        </w:rPr>
+      </w:pPr>
+      <w:r>
+        <w:rPr>
+          <w:noProof/>
+        </w:rPr>
+        <w:lastRenderedPageBreak/>
+        <w:drawing>
+          <wp:inline distT="0" distB="0" distL="0" distR="0" wp14:anchorId="1A287ECD" wp14:editId="1FC20F4D">
+            <wp:extent cx="4235450" cy="2382441"/>
+            <wp:effectExtent l="0" t="0" r="0" b="0"/>
+            <wp:docPr id="5" name="Picture 5"/>
+            <wp:cNvGraphicFramePr>
+              <a:graphicFrameLocks xmlns:a="http://schemas.openxmlformats.org/drawingml/2006/main" noChangeAspect="1"/>
+            </wp:cNvGraphicFramePr>
+            <a:graphic xmlns:a="http://schemas.openxmlformats.org/drawingml/2006/main">
+              <a:graphicData uri="http://schemas.openxmlformats.org/drawingml/2006/picture">
+                <pic:pic xmlns:pic="http://schemas.openxmlformats.org/drawingml/2006/picture">
+                  <pic:nvPicPr>
+                    <pic:cNvPr id="1" name=""/>
+                    <pic:cNvPicPr/>
+                  </pic:nvPicPr>
+                  <pic:blipFill>
+                    <a:blip r:embed="rId10"/>
+                    <a:stretch>
+                      <a:fillRect/>
+                    </a:stretch>
+                  </pic:blipFill>
+                  <pic:spPr>
+                    <a:xfrm>
+                      <a:off x="0" y="0"/>
+                      <a:ext cx="4244553" cy="2387561"/>
+                    </a:xfrm>
+                    <a:prstGeom prst="rect">
+                      <a:avLst/>
+                    </a:prstGeom>
+                  </pic:spPr>
+                </pic:pic>
+              </a:graphicData>
+            </a:graphic>
+          </wp:inline>
+        </w:drawing>
+      </w:r>
+    </w:p>
+    <w:p>
+      <w:pPr>
+        <w:rPr>
+          <w:b/>
+          <w:bCs/>
+          <w:sz w:val="26"/>
+          <w:szCs w:val="26"/>
+        </w:rPr>
+      </w:pPr>
+    </w:p>
+    <w:p>
+      <w:pPr>
+        <w:rPr>
+          <w:b/>
+          <w:bCs/>
+          <w:sz w:val="26"/>
+          <w:szCs w:val="26"/>
+        </w:rPr>
+      </w:pPr>
+      <w:r>
+        <w:rPr>
+          <w:b/>
+          <w:bCs/>
+          <w:sz w:val="26"/>
+          <w:szCs w:val="26"/>
+        </w:rPr>
+        <w:t>SOLUTION 4</w:t>
+      </w:r>
+    </w:p>
+    <w:p>
+      <w:pPr>
+        <w:rPr>
+          <w:sz w:val="20"/>
+          <w:szCs w:val="20"/>
+        </w:rPr>
+      </w:pPr>
+      <w:r>
+        <w:rPr>
+          <w:sz w:val="20"/>
+          <w:szCs w:val="20"/>
+        </w:rPr>
+        <w:t>SELECT SALESMAN.SNO, S_NAME FROM SALESMAN INNER JOIN TRIP ON SALESMAN.SNO = TRIP.SNO WHERE TO_CITY = 'Calcutta</w:t>
+      </w:r>
+      <w:proofErr w:type="gramStart"/>
+      <w:r>
+        <w:rPr>
+          <w:sz w:val="20"/>
+          <w:szCs w:val="20"/>
+        </w:rPr>
+        <w:t>';</w:t>
+      </w:r>
+      <w:proofErr w:type="gramEnd"/>
+    </w:p>
+    <w:p>
+      <w:pPr>
+        <w:rPr>
+          <w:sz w:val="20"/>
+          <w:szCs w:val="20"/>
+        </w:rPr>
+      </w:pPr>
+      <w:r>
+        <w:rPr>
+          <w:noProof/>
+        </w:rPr>
+        <w:drawing>
+          <wp:inline distT="0" distB="0" distL="0" distR="0" wp14:anchorId="2E6A9FCB" wp14:editId="4555CA5A">
+            <wp:extent cx="5943600" cy="3343275"/>
+            <wp:effectExtent l="0" t="0" r="0" b="9525"/>
+            <wp:docPr id="8" name="Picture 8"/>
+            <wp:cNvGraphicFramePr>
+              <a:graphicFrameLocks xmlns:a="http://schemas.openxmlformats.org/drawingml/2006/main" noChangeAspect="1"/>
+            </wp:cNvGraphicFramePr>
+            <a:graphic xmlns:a="http://schemas.openxmlformats.org/drawingml/2006/main">
+              <a:graphicData uri="http://schemas.openxmlformats.org/drawingml/2006/picture">
+                <pic:pic xmlns:pic="http://schemas.openxmlformats.org/drawingml/2006/picture">
+                  <pic:nvPicPr>
+                    <pic:cNvPr id="1" name=""/>
+                    <pic:cNvPicPr/>
+                  </pic:nvPicPr>
+                  <pic:blipFill>
+                    <a:blip r:embed="rId11"/>
+                    <a:stretch>
+                      <a:fillRect/>
+                    </a:stretch>
+                  </pic:blipFill>
+                  <pic:spPr>
+                    <a:xfrm>
+                      <a:off x="0" y="0"/>
+                      <a:ext cx="5943600" cy="3343275"/>
+                    </a:xfrm>
+                    <a:prstGeom prst="rect">
+                      <a:avLst/>
+                    </a:prstGeom>
+                  </pic:spPr>
+                </pic:pic>
+              </a:graphicData>
+            </a:graphic>
+          </wp:inline>
+        </w:drawing>
+      </w:r>
+    </w:p>
+    <w:p>
+      <w:pPr>
+        <w:rPr>
+          <w:b/>
+          <w:bCs/>
+          <w:sz w:val="26"/>
+          <w:szCs w:val="26"/>
+        </w:rPr>
+      </w:pPr>
+      <w:r>
+        <w:rPr>
+          <w:b/>
+          <w:bCs/>
+          <w:sz w:val="26"/>
+          <w:szCs w:val="26"/>
+        </w:rPr>
+        <w:t>SOLUTION 5</w:t>
+      </w:r>
+    </w:p>
+    <w:p>
+      <w:pPr>
+        <w:rPr>
+          <w:sz w:val="18"/>
+          <w:szCs w:val="18"/>
         </w:rPr>
       </w:pPr>
     </w:p>

</xml_diff>

<commit_message>
Added solution from 1 to 8
</commit_message>
<xml_diff>
--- a/Rajat_Upadhyay-assignment1solution.docx
+++ b/Rajat_Upadhyay-assignment1solution.docx
@@ -819,14 +819,382 @@
           <w:sz w:val="26"/>
           <w:szCs w:val="26"/>
         </w:rPr>
+        <w:t>--</w:t>
+      </w:r>
+    </w:p>
+    <w:p>
+      <w:pPr>
+        <w:rPr>
+          <w:b/>
+          <w:bCs/>
+          <w:sz w:val="26"/>
+          <w:szCs w:val="26"/>
+        </w:rPr>
+      </w:pPr>
+      <w:r>
+        <w:rPr>
+          <w:noProof/>
+        </w:rPr>
+        <w:lastRenderedPageBreak/>
+        <w:drawing>
+          <wp:inline distT="0" distB="0" distL="0" distR="0" wp14:anchorId="7F5414D8" wp14:editId="06D69C28">
+            <wp:extent cx="5943600" cy="3343275"/>
+            <wp:effectExtent l="0" t="0" r="0" b="9525"/>
+            <wp:docPr id="9" name="Picture 9"/>
+            <wp:cNvGraphicFramePr>
+              <a:graphicFrameLocks xmlns:a="http://schemas.openxmlformats.org/drawingml/2006/main" noChangeAspect="1"/>
+            </wp:cNvGraphicFramePr>
+            <a:graphic xmlns:a="http://schemas.openxmlformats.org/drawingml/2006/main">
+              <a:graphicData uri="http://schemas.openxmlformats.org/drawingml/2006/picture">
+                <pic:pic xmlns:pic="http://schemas.openxmlformats.org/drawingml/2006/picture">
+                  <pic:nvPicPr>
+                    <pic:cNvPr id="1" name=""/>
+                    <pic:cNvPicPr/>
+                  </pic:nvPicPr>
+                  <pic:blipFill>
+                    <a:blip r:embed="rId12"/>
+                    <a:stretch>
+                      <a:fillRect/>
+                    </a:stretch>
+                  </pic:blipFill>
+                  <pic:spPr>
+                    <a:xfrm>
+                      <a:off x="0" y="0"/>
+                      <a:ext cx="5943600" cy="3343275"/>
+                    </a:xfrm>
+                    <a:prstGeom prst="rect">
+                      <a:avLst/>
+                    </a:prstGeom>
+                  </pic:spPr>
+                </pic:pic>
+              </a:graphicData>
+            </a:graphic>
+          </wp:inline>
+        </w:drawing>
+      </w:r>
+    </w:p>
+    <w:p>
+      <w:pPr>
+        <w:rPr>
+          <w:b/>
+          <w:bCs/>
+          <w:sz w:val="26"/>
+          <w:szCs w:val="26"/>
+        </w:rPr>
+      </w:pPr>
+      <w:r>
+        <w:rPr>
+          <w:b/>
+          <w:bCs/>
+          <w:sz w:val="26"/>
+          <w:szCs w:val="26"/>
+        </w:rPr>
+        <w:t>--</w:t>
+      </w:r>
+    </w:p>
+    <w:p>
+      <w:pPr>
+        <w:rPr>
+          <w:b/>
+          <w:bCs/>
+          <w:sz w:val="26"/>
+          <w:szCs w:val="26"/>
+        </w:rPr>
+      </w:pPr>
+      <w:r>
+        <w:rPr>
+          <w:b/>
+          <w:bCs/>
+          <w:sz w:val="26"/>
+          <w:szCs w:val="26"/>
+        </w:rPr>
         <w:t>SOLUTION 5</w:t>
       </w:r>
     </w:p>
     <w:p>
-      <w:pPr>
-        <w:rPr>
-          <w:sz w:val="18"/>
-          <w:szCs w:val="18"/>
+      <w:r>
+        <w:t xml:space="preserve">delete from trip where </w:t>
+      </w:r>
+      <w:proofErr w:type="spellStart"/>
+      <w:r>
+        <w:t>tno</w:t>
+      </w:r>
+      <w:proofErr w:type="spellEnd"/>
+      <w:r>
+        <w:t xml:space="preserve"> = (select </w:t>
+      </w:r>
+      <w:proofErr w:type="spellStart"/>
+      <w:r>
+        <w:t>tno</w:t>
+      </w:r>
+      <w:proofErr w:type="spellEnd"/>
+      <w:r>
+        <w:t xml:space="preserve"> from expense where amount&gt;15000</w:t>
+      </w:r>
+      <w:proofErr w:type="gramStart"/>
+      <w:r>
+        <w:t>);</w:t>
+      </w:r>
+      <w:proofErr w:type="gramEnd"/>
+    </w:p>
+    <w:p>
+      <w:r>
+        <w:rPr>
+          <w:noProof/>
+        </w:rPr>
+        <w:drawing>
+          <wp:inline distT="0" distB="0" distL="0" distR="0" wp14:anchorId="290E1D25" wp14:editId="14DBC70C">
+            <wp:extent cx="4989689" cy="2806700"/>
+            <wp:effectExtent l="0" t="0" r="1905" b="0"/>
+            <wp:docPr id="10" name="Picture 10"/>
+            <wp:cNvGraphicFramePr>
+              <a:graphicFrameLocks xmlns:a="http://schemas.openxmlformats.org/drawingml/2006/main" noChangeAspect="1"/>
+            </wp:cNvGraphicFramePr>
+            <a:graphic xmlns:a="http://schemas.openxmlformats.org/drawingml/2006/main">
+              <a:graphicData uri="http://schemas.openxmlformats.org/drawingml/2006/picture">
+                <pic:pic xmlns:pic="http://schemas.openxmlformats.org/drawingml/2006/picture">
+                  <pic:nvPicPr>
+                    <pic:cNvPr id="1" name=""/>
+                    <pic:cNvPicPr/>
+                  </pic:nvPicPr>
+                  <pic:blipFill>
+                    <a:blip r:embed="rId13"/>
+                    <a:stretch>
+                      <a:fillRect/>
+                    </a:stretch>
+                  </pic:blipFill>
+                  <pic:spPr>
+                    <a:xfrm>
+                      <a:off x="0" y="0"/>
+                      <a:ext cx="4991604" cy="2807777"/>
+                    </a:xfrm>
+                    <a:prstGeom prst="rect">
+                      <a:avLst/>
+                    </a:prstGeom>
+                  </pic:spPr>
+                </pic:pic>
+              </a:graphicData>
+            </a:graphic>
+          </wp:inline>
+        </w:drawing>
+      </w:r>
+    </w:p>
+    <w:p/>
+    <w:p>
+      <w:pPr>
+        <w:rPr>
+          <w:b/>
+          <w:bCs/>
+          <w:sz w:val="24"/>
+          <w:szCs w:val="24"/>
+        </w:rPr>
+      </w:pPr>
+      <w:r>
+        <w:rPr>
+          <w:b/>
+          <w:bCs/>
+          <w:sz w:val="24"/>
+          <w:szCs w:val="24"/>
+        </w:rPr>
+        <w:t>SOLUTION 6</w:t>
+      </w:r>
+    </w:p>
+    <w:p>
+      <w:pPr>
+        <w:rPr>
+          <w:sz w:val="20"/>
+          <w:szCs w:val="20"/>
+        </w:rPr>
+      </w:pPr>
+      <w:r>
+        <w:rPr>
+          <w:sz w:val="20"/>
+          <w:szCs w:val="20"/>
+        </w:rPr>
+        <w:t xml:space="preserve">ALTER TABLE TRIP ADD COLUMN </w:t>
+      </w:r>
+      <w:proofErr w:type="spellStart"/>
+      <w:r>
+        <w:rPr>
+          <w:sz w:val="20"/>
+          <w:szCs w:val="20"/>
+        </w:rPr>
+        <w:t>dno</w:t>
+      </w:r>
+      <w:proofErr w:type="spellEnd"/>
+      <w:r>
+        <w:rPr>
+          <w:sz w:val="20"/>
+          <w:szCs w:val="20"/>
+        </w:rPr>
+        <w:t xml:space="preserve"> </w:t>
+      </w:r>
+      <w:proofErr w:type="gramStart"/>
+      <w:r>
+        <w:rPr>
+          <w:sz w:val="20"/>
+          <w:szCs w:val="20"/>
+        </w:rPr>
+        <w:t>INT;</w:t>
+      </w:r>
+      <w:proofErr w:type="gramEnd"/>
+    </w:p>
+    <w:p>
+      <w:pPr>
+        <w:rPr>
+          <w:sz w:val="20"/>
+          <w:szCs w:val="20"/>
+        </w:rPr>
+      </w:pPr>
+      <w:r>
+        <w:rPr>
+          <w:sz w:val="20"/>
+          <w:szCs w:val="20"/>
+        </w:rPr>
+        <w:lastRenderedPageBreak/>
+        <w:t xml:space="preserve">UPDATE TRIP SET </w:t>
+      </w:r>
+      <w:proofErr w:type="spellStart"/>
+      <w:r>
+        <w:rPr>
+          <w:sz w:val="20"/>
+          <w:szCs w:val="20"/>
+        </w:rPr>
+        <w:t>dno</w:t>
+      </w:r>
+      <w:proofErr w:type="spellEnd"/>
+      <w:r>
+        <w:rPr>
+          <w:sz w:val="20"/>
+          <w:szCs w:val="20"/>
+        </w:rPr>
+        <w:t>=</w:t>
+      </w:r>
+      <w:proofErr w:type="gramStart"/>
+      <w:r>
+        <w:rPr>
+          <w:sz w:val="20"/>
+          <w:szCs w:val="20"/>
+        </w:rPr>
+        <w:t>1;</w:t>
+      </w:r>
+      <w:proofErr w:type="gramEnd"/>
+    </w:p>
+    <w:p>
+      <w:pPr>
+        <w:rPr>
+          <w:b/>
+          <w:bCs/>
+          <w:sz w:val="24"/>
+          <w:szCs w:val="24"/>
+        </w:rPr>
+      </w:pPr>
+      <w:r>
+        <w:rPr>
+          <w:b/>
+          <w:bCs/>
+          <w:sz w:val="24"/>
+          <w:szCs w:val="24"/>
+        </w:rPr>
+        <w:t>SOLUTION 7</w:t>
+      </w:r>
+    </w:p>
+    <w:p>
+      <w:pPr>
+        <w:rPr>
+          <w:b/>
+          <w:bCs/>
+          <w:sz w:val="16"/>
+          <w:szCs w:val="16"/>
+        </w:rPr>
+      </w:pPr>
+      <w:r>
+        <w:rPr>
+          <w:b/>
+          <w:bCs/>
+          <w:noProof/>
+          <w:sz w:val="16"/>
+          <w:szCs w:val="16"/>
+        </w:rPr>
+        <w:drawing>
+          <wp:inline distT="0" distB="0" distL="0" distR="0" wp14:anchorId="393D206D" wp14:editId="1E39FD2D">
+            <wp:extent cx="5943600" cy="3343275"/>
+            <wp:effectExtent l="0" t="0" r="0" b="9525"/>
+            <wp:docPr id="12" name="Picture 12" descr="A screenshot of a computer&#10;&#10;Description automatically generated"/>
+            <wp:cNvGraphicFramePr>
+              <a:graphicFrameLocks xmlns:a="http://schemas.openxmlformats.org/drawingml/2006/main" noChangeAspect="1"/>
+            </wp:cNvGraphicFramePr>
+            <a:graphic xmlns:a="http://schemas.openxmlformats.org/drawingml/2006/main">
+              <a:graphicData uri="http://schemas.openxmlformats.org/drawingml/2006/picture">
+                <pic:pic xmlns:pic="http://schemas.openxmlformats.org/drawingml/2006/picture">
+                  <pic:nvPicPr>
+                    <pic:cNvPr id="12" name="Picture 12" descr="A screenshot of a computer&#10;&#10;Description automatically generated"/>
+                    <pic:cNvPicPr/>
+                  </pic:nvPicPr>
+                  <pic:blipFill>
+                    <a:blip r:embed="rId14" cstate="print">
+                      <a:extLst>
+                        <a:ext uri="{28A0092B-C50C-407E-A947-70E740481C1C}">
+                          <a14:useLocalDpi xmlns:a14="http://schemas.microsoft.com/office/drawing/2010/main" val="0"/>
+                        </a:ext>
+                      </a:extLst>
+                    </a:blip>
+                    <a:stretch>
+                      <a:fillRect/>
+                    </a:stretch>
+                  </pic:blipFill>
+                  <pic:spPr>
+                    <a:xfrm>
+                      <a:off x="0" y="0"/>
+                      <a:ext cx="5943600" cy="3343275"/>
+                    </a:xfrm>
+                    <a:prstGeom prst="rect">
+                      <a:avLst/>
+                    </a:prstGeom>
+                  </pic:spPr>
+                </pic:pic>
+              </a:graphicData>
+            </a:graphic>
+          </wp:inline>
+        </w:drawing>
+      </w:r>
+    </w:p>
+    <w:p>
+      <w:pPr>
+        <w:rPr>
+          <w:b/>
+          <w:bCs/>
+          <w:sz w:val="16"/>
+          <w:szCs w:val="16"/>
+        </w:rPr>
+      </w:pPr>
+    </w:p>
+    <w:p>
+      <w:pPr>
+        <w:rPr>
+          <w:b/>
+          <w:bCs/>
+          <w:sz w:val="24"/>
+          <w:szCs w:val="24"/>
+        </w:rPr>
+      </w:pPr>
+      <w:r>
+        <w:rPr>
+          <w:b/>
+          <w:bCs/>
+          <w:sz w:val="24"/>
+          <w:szCs w:val="24"/>
+        </w:rPr>
+        <w:t>SOLUTION 8</w:t>
+      </w:r>
+    </w:p>
+    <w:p>
+      <w:pPr>
+        <w:rPr>
+          <w:b/>
+          <w:bCs/>
+          <w:sz w:val="24"/>
+          <w:szCs w:val="24"/>
         </w:rPr>
       </w:pPr>
     </w:p>

</xml_diff>

<commit_message>
solution 14 and 15
</commit_message>
<xml_diff>
--- a/Rajat_Upadhyay-assignment1solution.docx
+++ b/Rajat_Upadhyay-assignment1solution.docx
@@ -1186,6 +1186,472 @@
           <w:szCs w:val="24"/>
         </w:rPr>
         <w:t>SOLUTION 8</w:t>
+      </w:r>
+    </w:p>
+    <w:p>
+      <w:pPr>
+        <w:rPr>
+          <w:b/>
+          <w:bCs/>
+          <w:sz w:val="24"/>
+          <w:szCs w:val="24"/>
+        </w:rPr>
+      </w:pPr>
+      <w:r>
+        <w:rPr>
+          <w:noProof/>
+        </w:rPr>
+        <w:drawing>
+          <wp:inline distT="0" distB="0" distL="0" distR="0" wp14:anchorId="136AAD38" wp14:editId="6D5418CA">
+            <wp:extent cx="5943600" cy="3343275"/>
+            <wp:effectExtent l="0" t="0" r="0" b="9525"/>
+            <wp:docPr id="13" name="Picture 13"/>
+            <wp:cNvGraphicFramePr>
+              <a:graphicFrameLocks xmlns:a="http://schemas.openxmlformats.org/drawingml/2006/main" noChangeAspect="1"/>
+            </wp:cNvGraphicFramePr>
+            <a:graphic xmlns:a="http://schemas.openxmlformats.org/drawingml/2006/main">
+              <a:graphicData uri="http://schemas.openxmlformats.org/drawingml/2006/picture">
+                <pic:pic xmlns:pic="http://schemas.openxmlformats.org/drawingml/2006/picture">
+                  <pic:nvPicPr>
+                    <pic:cNvPr id="1" name=""/>
+                    <pic:cNvPicPr/>
+                  </pic:nvPicPr>
+                  <pic:blipFill>
+                    <a:blip r:embed="rId15"/>
+                    <a:stretch>
+                      <a:fillRect/>
+                    </a:stretch>
+                  </pic:blipFill>
+                  <pic:spPr>
+                    <a:xfrm>
+                      <a:off x="0" y="0"/>
+                      <a:ext cx="5943600" cy="3343275"/>
+                    </a:xfrm>
+                    <a:prstGeom prst="rect">
+                      <a:avLst/>
+                    </a:prstGeom>
+                  </pic:spPr>
+                </pic:pic>
+              </a:graphicData>
+            </a:graphic>
+          </wp:inline>
+        </w:drawing>
+      </w:r>
+    </w:p>
+    <w:p>
+      <w:pPr>
+        <w:rPr>
+          <w:b/>
+          <w:bCs/>
+          <w:sz w:val="24"/>
+          <w:szCs w:val="24"/>
+        </w:rPr>
+      </w:pPr>
+    </w:p>
+    <w:p>
+      <w:pPr>
+        <w:rPr>
+          <w:b/>
+          <w:bCs/>
+          <w:sz w:val="24"/>
+          <w:szCs w:val="24"/>
+        </w:rPr>
+      </w:pPr>
+      <w:r>
+        <w:rPr>
+          <w:b/>
+          <w:bCs/>
+          <w:sz w:val="24"/>
+          <w:szCs w:val="24"/>
+        </w:rPr>
+        <w:lastRenderedPageBreak/>
+        <w:t>SOLUTION 9</w:t>
+      </w:r>
+    </w:p>
+    <w:p>
+      <w:pPr>
+        <w:rPr>
+          <w:b/>
+          <w:bCs/>
+          <w:sz w:val="24"/>
+          <w:szCs w:val="24"/>
+        </w:rPr>
+      </w:pPr>
+      <w:r>
+        <w:rPr>
+          <w:b/>
+          <w:bCs/>
+          <w:noProof/>
+          <w:sz w:val="24"/>
+          <w:szCs w:val="24"/>
+        </w:rPr>
+        <w:drawing>
+          <wp:inline distT="0" distB="0" distL="0" distR="0" wp14:anchorId="5D5E756E" wp14:editId="0F025078">
+            <wp:extent cx="5943600" cy="3343275"/>
+            <wp:effectExtent l="0" t="0" r="0" b="9525"/>
+            <wp:docPr id="14" name="Picture 14" descr="Text&#10;&#10;Description automatically generated"/>
+            <wp:cNvGraphicFramePr>
+              <a:graphicFrameLocks xmlns:a="http://schemas.openxmlformats.org/drawingml/2006/main" noChangeAspect="1"/>
+            </wp:cNvGraphicFramePr>
+            <a:graphic xmlns:a="http://schemas.openxmlformats.org/drawingml/2006/main">
+              <a:graphicData uri="http://schemas.openxmlformats.org/drawingml/2006/picture">
+                <pic:pic xmlns:pic="http://schemas.openxmlformats.org/drawingml/2006/picture">
+                  <pic:nvPicPr>
+                    <pic:cNvPr id="14" name="Picture 14" descr="Text&#10;&#10;Description automatically generated"/>
+                    <pic:cNvPicPr/>
+                  </pic:nvPicPr>
+                  <pic:blipFill>
+                    <a:blip r:embed="rId16" cstate="print">
+                      <a:extLst>
+                        <a:ext uri="{28A0092B-C50C-407E-A947-70E740481C1C}">
+                          <a14:useLocalDpi xmlns:a14="http://schemas.microsoft.com/office/drawing/2010/main" val="0"/>
+                        </a:ext>
+                      </a:extLst>
+                    </a:blip>
+                    <a:stretch>
+                      <a:fillRect/>
+                    </a:stretch>
+                  </pic:blipFill>
+                  <pic:spPr>
+                    <a:xfrm>
+                      <a:off x="0" y="0"/>
+                      <a:ext cx="5943600" cy="3343275"/>
+                    </a:xfrm>
+                    <a:prstGeom prst="rect">
+                      <a:avLst/>
+                    </a:prstGeom>
+                  </pic:spPr>
+                </pic:pic>
+              </a:graphicData>
+            </a:graphic>
+          </wp:inline>
+        </w:drawing>
+      </w:r>
+    </w:p>
+    <w:p>
+      <w:pPr>
+        <w:rPr>
+          <w:b/>
+          <w:bCs/>
+          <w:sz w:val="24"/>
+          <w:szCs w:val="24"/>
+        </w:rPr>
+      </w:pPr>
+    </w:p>
+    <w:p>
+      <w:pPr>
+        <w:rPr>
+          <w:b/>
+          <w:bCs/>
+          <w:sz w:val="24"/>
+          <w:szCs w:val="24"/>
+        </w:rPr>
+      </w:pPr>
+      <w:r>
+        <w:rPr>
+          <w:b/>
+          <w:bCs/>
+          <w:sz w:val="24"/>
+          <w:szCs w:val="24"/>
+        </w:rPr>
+        <w:t>SOLUTION 10</w:t>
+      </w:r>
+    </w:p>
+    <w:p>
+      <w:pPr>
+        <w:rPr>
+          <w:b/>
+          <w:bCs/>
+          <w:sz w:val="24"/>
+          <w:szCs w:val="24"/>
+        </w:rPr>
+      </w:pPr>
+      <w:r>
+        <w:rPr>
+          <w:noProof/>
+        </w:rPr>
+        <w:drawing>
+          <wp:inline distT="0" distB="0" distL="0" distR="0" wp14:anchorId="69BA5F19" wp14:editId="547D91D9">
+            <wp:extent cx="5943600" cy="3343275"/>
+            <wp:effectExtent l="0" t="0" r="0" b="9525"/>
+            <wp:docPr id="16" name="Picture 16"/>
+            <wp:cNvGraphicFramePr>
+              <a:graphicFrameLocks xmlns:a="http://schemas.openxmlformats.org/drawingml/2006/main" noChangeAspect="1"/>
+            </wp:cNvGraphicFramePr>
+            <a:graphic xmlns:a="http://schemas.openxmlformats.org/drawingml/2006/main">
+              <a:graphicData uri="http://schemas.openxmlformats.org/drawingml/2006/picture">
+                <pic:pic xmlns:pic="http://schemas.openxmlformats.org/drawingml/2006/picture">
+                  <pic:nvPicPr>
+                    <pic:cNvPr id="1" name=""/>
+                    <pic:cNvPicPr/>
+                  </pic:nvPicPr>
+                  <pic:blipFill>
+                    <a:blip r:embed="rId17"/>
+                    <a:stretch>
+                      <a:fillRect/>
+                    </a:stretch>
+                  </pic:blipFill>
+                  <pic:spPr>
+                    <a:xfrm>
+                      <a:off x="0" y="0"/>
+                      <a:ext cx="5943600" cy="3343275"/>
+                    </a:xfrm>
+                    <a:prstGeom prst="rect">
+                      <a:avLst/>
+                    </a:prstGeom>
+                  </pic:spPr>
+                </pic:pic>
+              </a:graphicData>
+            </a:graphic>
+          </wp:inline>
+        </w:drawing>
+      </w:r>
+    </w:p>
+    <w:p>
+      <w:pPr>
+        <w:rPr>
+          <w:b/>
+          <w:bCs/>
+          <w:sz w:val="24"/>
+          <w:szCs w:val="24"/>
+        </w:rPr>
+      </w:pPr>
+      <w:r>
+        <w:rPr>
+          <w:b/>
+          <w:bCs/>
+          <w:sz w:val="24"/>
+          <w:szCs w:val="24"/>
+        </w:rPr>
+        <w:t>SOLUTION 11</w:t>
+      </w:r>
+    </w:p>
+    <w:p>
+      <w:pPr>
+        <w:rPr>
+          <w:b/>
+          <w:bCs/>
+          <w:sz w:val="24"/>
+          <w:szCs w:val="24"/>
+        </w:rPr>
+      </w:pPr>
+      <w:r>
+        <w:rPr>
+          <w:noProof/>
+        </w:rPr>
+        <w:lastRenderedPageBreak/>
+        <w:drawing>
+          <wp:inline distT="0" distB="0" distL="0" distR="0" wp14:anchorId="74DD6F8E" wp14:editId="3E158D63">
+            <wp:extent cx="5943600" cy="3343275"/>
+            <wp:effectExtent l="0" t="0" r="0" b="9525"/>
+            <wp:docPr id="15" name="Picture 15"/>
+            <wp:cNvGraphicFramePr>
+              <a:graphicFrameLocks xmlns:a="http://schemas.openxmlformats.org/drawingml/2006/main" noChangeAspect="1"/>
+            </wp:cNvGraphicFramePr>
+            <a:graphic xmlns:a="http://schemas.openxmlformats.org/drawingml/2006/main">
+              <a:graphicData uri="http://schemas.openxmlformats.org/drawingml/2006/picture">
+                <pic:pic xmlns:pic="http://schemas.openxmlformats.org/drawingml/2006/picture">
+                  <pic:nvPicPr>
+                    <pic:cNvPr id="1" name=""/>
+                    <pic:cNvPicPr/>
+                  </pic:nvPicPr>
+                  <pic:blipFill>
+                    <a:blip r:embed="rId18"/>
+                    <a:stretch>
+                      <a:fillRect/>
+                    </a:stretch>
+                  </pic:blipFill>
+                  <pic:spPr>
+                    <a:xfrm>
+                      <a:off x="0" y="0"/>
+                      <a:ext cx="5943600" cy="3343275"/>
+                    </a:xfrm>
+                    <a:prstGeom prst="rect">
+                      <a:avLst/>
+                    </a:prstGeom>
+                  </pic:spPr>
+                </pic:pic>
+              </a:graphicData>
+            </a:graphic>
+          </wp:inline>
+        </w:drawing>
+      </w:r>
+    </w:p>
+    <w:p>
+      <w:pPr>
+        <w:rPr>
+          <w:b/>
+          <w:bCs/>
+          <w:sz w:val="24"/>
+          <w:szCs w:val="24"/>
+        </w:rPr>
+      </w:pPr>
+      <w:r>
+        <w:rPr>
+          <w:b/>
+          <w:bCs/>
+          <w:sz w:val="24"/>
+          <w:szCs w:val="24"/>
+        </w:rPr>
+        <w:t>SOLUTION 1</w:t>
+      </w:r>
+      <w:r>
+        <w:rPr>
+          <w:b/>
+          <w:bCs/>
+          <w:sz w:val="24"/>
+          <w:szCs w:val="24"/>
+        </w:rPr>
+        <w:t>2</w:t>
+      </w:r>
+    </w:p>
+    <w:p>
+      <w:pPr>
+        <w:rPr>
+          <w:b/>
+          <w:bCs/>
+          <w:sz w:val="24"/>
+          <w:szCs w:val="24"/>
+        </w:rPr>
+      </w:pPr>
+    </w:p>
+    <w:p>
+      <w:pPr>
+        <w:rPr>
+          <w:b/>
+          <w:bCs/>
+          <w:sz w:val="24"/>
+          <w:szCs w:val="24"/>
+        </w:rPr>
+      </w:pPr>
+      <w:r>
+        <w:rPr>
+          <w:noProof/>
+        </w:rPr>
+        <w:drawing>
+          <wp:inline distT="0" distB="0" distL="0" distR="0" wp14:anchorId="0C980BAF" wp14:editId="6088CB21">
+            <wp:extent cx="5943600" cy="3343275"/>
+            <wp:effectExtent l="0" t="0" r="0" b="9525"/>
+            <wp:docPr id="17" name="Picture 17"/>
+            <wp:cNvGraphicFramePr>
+              <a:graphicFrameLocks xmlns:a="http://schemas.openxmlformats.org/drawingml/2006/main" noChangeAspect="1"/>
+            </wp:cNvGraphicFramePr>
+            <a:graphic xmlns:a="http://schemas.openxmlformats.org/drawingml/2006/main">
+              <a:graphicData uri="http://schemas.openxmlformats.org/drawingml/2006/picture">
+                <pic:pic xmlns:pic="http://schemas.openxmlformats.org/drawingml/2006/picture">
+                  <pic:nvPicPr>
+                    <pic:cNvPr id="1" name=""/>
+                    <pic:cNvPicPr/>
+                  </pic:nvPicPr>
+                  <pic:blipFill>
+                    <a:blip r:embed="rId19"/>
+                    <a:stretch>
+                      <a:fillRect/>
+                    </a:stretch>
+                  </pic:blipFill>
+                  <pic:spPr>
+                    <a:xfrm>
+                      <a:off x="0" y="0"/>
+                      <a:ext cx="5943600" cy="3343275"/>
+                    </a:xfrm>
+                    <a:prstGeom prst="rect">
+                      <a:avLst/>
+                    </a:prstGeom>
+                  </pic:spPr>
+                </pic:pic>
+              </a:graphicData>
+            </a:graphic>
+          </wp:inline>
+        </w:drawing>
+      </w:r>
+    </w:p>
+    <w:p>
+      <w:pPr>
+        <w:rPr>
+          <w:b/>
+          <w:bCs/>
+          <w:sz w:val="24"/>
+          <w:szCs w:val="24"/>
+        </w:rPr>
+      </w:pPr>
+      <w:r>
+        <w:rPr>
+          <w:b/>
+          <w:bCs/>
+          <w:sz w:val="24"/>
+          <w:szCs w:val="24"/>
+        </w:rPr>
+        <w:t>SOLUTION 13</w:t>
+      </w:r>
+    </w:p>
+    <w:p>
+      <w:pPr>
+        <w:rPr>
+          <w:b/>
+          <w:bCs/>
+          <w:sz w:val="24"/>
+          <w:szCs w:val="24"/>
+        </w:rPr>
+      </w:pPr>
+      <w:r>
+        <w:rPr>
+          <w:noProof/>
+        </w:rPr>
+        <w:lastRenderedPageBreak/>
+        <w:drawing>
+          <wp:inline distT="0" distB="0" distL="0" distR="0" wp14:anchorId="1A0282FC" wp14:editId="7A8A29FA">
+            <wp:extent cx="5943600" cy="3343275"/>
+            <wp:effectExtent l="0" t="0" r="0" b="9525"/>
+            <wp:docPr id="18" name="Picture 18"/>
+            <wp:cNvGraphicFramePr>
+              <a:graphicFrameLocks xmlns:a="http://schemas.openxmlformats.org/drawingml/2006/main" noChangeAspect="1"/>
+            </wp:cNvGraphicFramePr>
+            <a:graphic xmlns:a="http://schemas.openxmlformats.org/drawingml/2006/main">
+              <a:graphicData uri="http://schemas.openxmlformats.org/drawingml/2006/picture">
+                <pic:pic xmlns:pic="http://schemas.openxmlformats.org/drawingml/2006/picture">
+                  <pic:nvPicPr>
+                    <pic:cNvPr id="1" name=""/>
+                    <pic:cNvPicPr/>
+                  </pic:nvPicPr>
+                  <pic:blipFill>
+                    <a:blip r:embed="rId20"/>
+                    <a:stretch>
+                      <a:fillRect/>
+                    </a:stretch>
+                  </pic:blipFill>
+                  <pic:spPr>
+                    <a:xfrm>
+                      <a:off x="0" y="0"/>
+                      <a:ext cx="5943600" cy="3343275"/>
+                    </a:xfrm>
+                    <a:prstGeom prst="rect">
+                      <a:avLst/>
+                    </a:prstGeom>
+                  </pic:spPr>
+                </pic:pic>
+              </a:graphicData>
+            </a:graphic>
+          </wp:inline>
+        </w:drawing>
+      </w:r>
+    </w:p>
+    <w:p>
+      <w:pPr>
+        <w:rPr>
+          <w:b/>
+          <w:bCs/>
+          <w:sz w:val="24"/>
+          <w:szCs w:val="24"/>
+        </w:rPr>
+      </w:pPr>
+      <w:r>
+        <w:rPr>
+          <w:b/>
+          <w:bCs/>
+          <w:sz w:val="24"/>
+          <w:szCs w:val="24"/>
+        </w:rPr>
+        <w:t>SOLUTION 14</w:t>
       </w:r>
     </w:p>
     <w:p>

</xml_diff>